<commit_message>
File updated with comment by Paul Woods
</commit_message>
<xml_diff>
--- a/CMP73010.docx
+++ b/CMP73010.docx
@@ -1,6 +1,6 @@
 
 <file path=word/document.xml><?xml version="1.0" encoding="utf-8"?>
-<w:document xmlns:wpc="http://schemas.microsoft.com/office/word/2010/wordprocessingCanvas" xmlns:cx="http://schemas.microsoft.com/office/drawing/2014/chartex" xmlns:cx1="http://schemas.microsoft.com/office/drawing/2015/9/8/chartex" xmlns:cx2="http://schemas.microsoft.com/office/drawing/2015/10/21/chartex" xmlns:mc="http://schemas.openxmlformats.org/markup-compatibility/2006" xmlns:o="urn:schemas-microsoft-com:office:office" xmlns:r="http://schemas.openxmlformats.org/officeDocument/2006/relationships" xmlns:m="http://schemas.openxmlformats.org/officeDocument/2006/math" xmlns:v="urn:schemas-microsoft-com:vml" xmlns:wp14="http://schemas.microsoft.com/office/word/2010/wordprocessingDrawing" xmlns:wp="http://schemas.openxmlformats.org/drawingml/2006/wordprocessingDrawing" xmlns:w10="urn:schemas-microsoft-com:office:word" xmlns:w="http://schemas.openxmlformats.org/wordprocessingml/2006/main" xmlns:w14="http://schemas.microsoft.com/office/word/2010/wordml" xmlns:w15="http://schemas.microsoft.com/office/word/2012/wordml" xmlns:w16se="http://schemas.microsoft.com/office/word/2015/wordml/symex" xmlns:wpg="http://schemas.microsoft.com/office/word/2010/wordprocessingGroup" xmlns:wpi="http://schemas.microsoft.com/office/word/2010/wordprocessingInk" xmlns:wne="http://schemas.microsoft.com/office/word/2006/wordml" xmlns:wps="http://schemas.microsoft.com/office/word/2010/wordprocessingShape" mc:Ignorable="w14 w15 w16se wp14">
+<w:document xmlns:wpc="http://schemas.microsoft.com/office/word/2010/wordprocessingCanvas" xmlns:mc="http://schemas.openxmlformats.org/markup-compatibility/2006" xmlns:o="urn:schemas-microsoft-com:office:office" xmlns:r="http://schemas.openxmlformats.org/officeDocument/2006/relationships" xmlns:m="http://schemas.openxmlformats.org/officeDocument/2006/math" xmlns:v="urn:schemas-microsoft-com:vml" xmlns:wp14="http://schemas.microsoft.com/office/word/2010/wordprocessingDrawing" xmlns:wp="http://schemas.openxmlformats.org/drawingml/2006/wordprocessingDrawing" xmlns:w10="urn:schemas-microsoft-com:office:word" xmlns:w="http://schemas.openxmlformats.org/wordprocessingml/2006/main" xmlns:w14="http://schemas.microsoft.com/office/word/2010/wordml" xmlns:w15="http://schemas.microsoft.com/office/word/2012/wordml" xmlns:wpg="http://schemas.microsoft.com/office/word/2010/wordprocessingGroup" xmlns:wpi="http://schemas.microsoft.com/office/word/2010/wordprocessingInk" xmlns:wne="http://schemas.microsoft.com/office/word/2006/wordml" xmlns:wps="http://schemas.microsoft.com/office/word/2010/wordprocessingShape" mc:Ignorable="w14 w15 wp14">
   <w:body>
     <w:p>
       <w:pPr>
@@ -29,28 +29,21 @@
     </w:p>
     <w:p>
       <w:r>
-        <w:t>&gt;&gt;</w:t>
-      </w:r>
-      <w:proofErr w:type="gramStart"/>
-      <w:r>
-        <w:t>&gt;  your</w:t>
-      </w:r>
-      <w:proofErr w:type="gramEnd"/>
-      <w:r>
-        <w:t xml:space="preserve"> stuff after this line &gt;&gt;&gt;</w:t>
+        <w:t>&gt;&gt;&gt;  your stuff after this line &gt;&gt;&gt;</w:t>
       </w:r>
     </w:p>
     <w:p>
       <w:r>
-        <w:t>Baz chan</w:t>
+        <w:t>Baz changes</w:t>
+      </w:r>
+    </w:p>
+    <w:p>
+      <w:r>
+        <w:t>File change by Paul Woods</w:t>
       </w:r>
       <w:bookmarkStart w:id="0" w:name="_GoBack"/>
       <w:bookmarkEnd w:id="0"/>
-      <w:r>
-        <w:t>ges</w:t>
-      </w:r>
     </w:p>
-    <w:p/>
     <w:p/>
     <w:sectPr>
       <w:pgSz w:w="11906" w:h="16838"/>
@@ -63,7 +56,7 @@
 </file>
 
 <file path=word/styles.xml><?xml version="1.0" encoding="utf-8"?>
-<w:styles xmlns:mc="http://schemas.openxmlformats.org/markup-compatibility/2006" xmlns:r="http://schemas.openxmlformats.org/officeDocument/2006/relationships" xmlns:w="http://schemas.openxmlformats.org/wordprocessingml/2006/main" xmlns:w14="http://schemas.microsoft.com/office/word/2010/wordml" xmlns:w15="http://schemas.microsoft.com/office/word/2012/wordml" xmlns:w16se="http://schemas.microsoft.com/office/word/2015/wordml/symex" mc:Ignorable="w14 w15 w16se">
+<w:styles xmlns:mc="http://schemas.openxmlformats.org/markup-compatibility/2006" xmlns:r="http://schemas.openxmlformats.org/officeDocument/2006/relationships" xmlns:w="http://schemas.openxmlformats.org/wordprocessingml/2006/main" xmlns:w14="http://schemas.microsoft.com/office/word/2010/wordml" xmlns:w15="http://schemas.microsoft.com/office/word/2012/wordml" mc:Ignorable="w14 w15">
   <w:docDefaults>
     <w:rPrDefault>
       <w:rPr>
@@ -79,7 +72,7 @@
       </w:pPr>
     </w:pPrDefault>
   </w:docDefaults>
-  <w:latentStyles w:defLockedState="0" w:defUIPriority="99" w:defSemiHidden="0" w:defUnhideWhenUsed="0" w:defQFormat="0" w:count="372">
+  <w:latentStyles w:defLockedState="0" w:defUIPriority="99" w:defSemiHidden="0" w:defUnhideWhenUsed="0" w:defQFormat="0" w:count="371">
     <w:lsdException w:name="Normal" w:uiPriority="0" w:qFormat="1"/>
     <w:lsdException w:name="heading 1" w:uiPriority="9" w:qFormat="1"/>
     <w:lsdException w:name="heading 2" w:semiHidden="1" w:uiPriority="9" w:unhideWhenUsed="1" w:qFormat="1"/>
@@ -185,6 +178,7 @@
     <w:lsdException w:name="HTML Sample" w:semiHidden="1" w:unhideWhenUsed="1"/>
     <w:lsdException w:name="HTML Typewriter" w:semiHidden="1" w:unhideWhenUsed="1"/>
     <w:lsdException w:name="HTML Variable" w:semiHidden="1" w:unhideWhenUsed="1"/>
+    <w:lsdException w:name="Normal Table" w:semiHidden="1" w:unhideWhenUsed="1"/>
     <w:lsdException w:name="annotation subject" w:semiHidden="1" w:unhideWhenUsed="1"/>
     <w:lsdException w:name="No List" w:semiHidden="1" w:unhideWhenUsed="1"/>
     <w:lsdException w:name="Outline List 1" w:semiHidden="1" w:unhideWhenUsed="1"/>
@@ -231,8 +225,10 @@
     <w:lsdException w:name="Table Subtle 2" w:semiHidden="1" w:unhideWhenUsed="1"/>
     <w:lsdException w:name="Table Web 1" w:semiHidden="1" w:unhideWhenUsed="1"/>
     <w:lsdException w:name="Table Web 2" w:semiHidden="1" w:unhideWhenUsed="1"/>
+    <w:lsdException w:name="Table Web 3" w:semiHidden="1" w:unhideWhenUsed="1"/>
     <w:lsdException w:name="Balloon Text" w:semiHidden="1" w:unhideWhenUsed="1"/>
     <w:lsdException w:name="Table Grid" w:uiPriority="39"/>
+    <w:lsdException w:name="Table Theme" w:semiHidden="1" w:unhideWhenUsed="1"/>
     <w:lsdException w:name="Placeholder Text" w:semiHidden="1"/>
     <w:lsdException w:name="No Spacing" w:uiPriority="1" w:qFormat="1"/>
     <w:lsdException w:name="Light Shading" w:uiPriority="60"/>
@@ -448,7 +444,6 @@
     <w:lsdException w:name="List Table 5 Dark Accent 6" w:uiPriority="50"/>
     <w:lsdException w:name="List Table 6 Colorful Accent 6" w:uiPriority="51"/>
     <w:lsdException w:name="List Table 7 Colorful Accent 6" w:uiPriority="52"/>
-    <w:lsdException w:name="Mention" w:semiHidden="1" w:unhideWhenUsed="1"/>
   </w:latentStyles>
   <w:style w:type="paragraph" w:default="1" w:styleId="Normal">
     <w:name w:val="Normal"/>

</xml_diff>

<commit_message>
Added version control notes
</commit_message>
<xml_diff>
--- a/CMP73010.docx
+++ b/CMP73010.docx
@@ -1,6 +1,6 @@
 
 <file path=word/document.xml><?xml version="1.0" encoding="utf-8"?>
-<w:document xmlns:wpc="http://schemas.microsoft.com/office/word/2010/wordprocessingCanvas" xmlns:cx="http://schemas.microsoft.com/office/drawing/2014/chartex" xmlns:cx1="http://schemas.microsoft.com/office/drawing/2015/9/8/chartex" xmlns:cx2="http://schemas.microsoft.com/office/drawing/2015/10/21/chartex" xmlns:mc="http://schemas.openxmlformats.org/markup-compatibility/2006" xmlns:o="urn:schemas-microsoft-com:office:office" xmlns:r="http://schemas.openxmlformats.org/officeDocument/2006/relationships" xmlns:m="http://schemas.openxmlformats.org/officeDocument/2006/math" xmlns:v="urn:schemas-microsoft-com:vml" xmlns:wp14="http://schemas.microsoft.com/office/word/2010/wordprocessingDrawing" xmlns:wp="http://schemas.openxmlformats.org/drawingml/2006/wordprocessingDrawing" xmlns:w10="urn:schemas-microsoft-com:office:word" xmlns:w="http://schemas.openxmlformats.org/wordprocessingml/2006/main" xmlns:w14="http://schemas.microsoft.com/office/word/2010/wordml" xmlns:w15="http://schemas.microsoft.com/office/word/2012/wordml" xmlns:w16se="http://schemas.microsoft.com/office/word/2015/wordml/symex" xmlns:wpg="http://schemas.microsoft.com/office/word/2010/wordprocessingGroup" xmlns:wpi="http://schemas.microsoft.com/office/word/2010/wordprocessingInk" xmlns:wne="http://schemas.microsoft.com/office/word/2006/wordml" xmlns:wps="http://schemas.microsoft.com/office/word/2010/wordprocessingShape" mc:Ignorable="w14 w15 w16se wp14">
+<w:document xmlns:wpc="http://schemas.microsoft.com/office/word/2010/wordprocessingCanvas" xmlns:mc="http://schemas.openxmlformats.org/markup-compatibility/2006" xmlns:o="urn:schemas-microsoft-com:office:office" xmlns:r="http://schemas.openxmlformats.org/officeDocument/2006/relationships" xmlns:m="http://schemas.openxmlformats.org/officeDocument/2006/math" xmlns:v="urn:schemas-microsoft-com:vml" xmlns:wp14="http://schemas.microsoft.com/office/word/2010/wordprocessingDrawing" xmlns:wp="http://schemas.openxmlformats.org/drawingml/2006/wordprocessingDrawing" xmlns:w10="urn:schemas-microsoft-com:office:word" xmlns:w="http://schemas.openxmlformats.org/wordprocessingml/2006/main" xmlns:w14="http://schemas.microsoft.com/office/word/2010/wordml" xmlns:w15="http://schemas.microsoft.com/office/word/2012/wordml" xmlns:wpg="http://schemas.microsoft.com/office/word/2010/wordprocessingGroup" xmlns:wpi="http://schemas.microsoft.com/office/word/2010/wordprocessingInk" xmlns:wne="http://schemas.microsoft.com/office/word/2006/wordml" xmlns:wps="http://schemas.microsoft.com/office/word/2010/wordprocessingShape" mc:Ignorable="w14 w15 wp14">
   <w:body>
     <w:p>
       <w:pPr>
@@ -41,17 +41,35 @@
       </w:r>
     </w:p>
     <w:p>
-      <w:r>
-        <w:t>Baz chan</w:t>
+      <w:pPr>
+        <w:pStyle w:val="ListParagraph"/>
+        <w:numPr>
+          <w:ilvl w:val="0"/>
+          <w:numId w:val="1"/>
+        </w:numPr>
+      </w:pPr>
+      <w:r>
+        <w:t xml:space="preserve">Version management is a priceless and absolute must have tool for almost any software project.  When you have a team of developers working on the same project there really isn’t any other way that’s as efficient and effective at keeping the integrity of data and files, changes to files, and the history of changes in a project.  Git is essentially the most popular version control/management tool used today, and </w:t>
+      </w:r>
+      <w:proofErr w:type="spellStart"/>
+      <w:r>
+        <w:t>Github</w:t>
+      </w:r>
+      <w:proofErr w:type="spellEnd"/>
+      <w:r>
+        <w:t xml:space="preserve"> and </w:t>
+      </w:r>
+      <w:proofErr w:type="spellStart"/>
+      <w:r>
+        <w:t>Bitbucket</w:t>
+      </w:r>
+      <w:proofErr w:type="spellEnd"/>
+      <w:r>
+        <w:t xml:space="preserve"> are amongst the most popular version management hosting services.</w:t>
       </w:r>
       <w:bookmarkStart w:id="0" w:name="_GoBack"/>
       <w:bookmarkEnd w:id="0"/>
-      <w:r>
-        <w:t>ges</w:t>
-      </w:r>
     </w:p>
-    <w:p/>
-    <w:p/>
     <w:sectPr>
       <w:pgSz w:w="11906" w:h="16838"/>
       <w:pgMar w:top="1440" w:right="1440" w:bottom="1440" w:left="1440" w:header="708" w:footer="708" w:gutter="0"/>
@@ -62,8 +80,128 @@
 </w:document>
 </file>
 
+<file path=word/numbering.xml><?xml version="1.0" encoding="utf-8"?>
+<w:numbering xmlns:wpc="http://schemas.microsoft.com/office/word/2010/wordprocessingCanvas" xmlns:mc="http://schemas.openxmlformats.org/markup-compatibility/2006" xmlns:o="urn:schemas-microsoft-com:office:office" xmlns:r="http://schemas.openxmlformats.org/officeDocument/2006/relationships" xmlns:m="http://schemas.openxmlformats.org/officeDocument/2006/math" xmlns:v="urn:schemas-microsoft-com:vml" xmlns:wp14="http://schemas.microsoft.com/office/word/2010/wordprocessingDrawing" xmlns:wp="http://schemas.openxmlformats.org/drawingml/2006/wordprocessingDrawing" xmlns:w10="urn:schemas-microsoft-com:office:word" xmlns:w="http://schemas.openxmlformats.org/wordprocessingml/2006/main" xmlns:w14="http://schemas.microsoft.com/office/word/2010/wordml" xmlns:w15="http://schemas.microsoft.com/office/word/2012/wordml" xmlns:wpg="http://schemas.microsoft.com/office/word/2010/wordprocessingGroup" xmlns:wpi="http://schemas.microsoft.com/office/word/2010/wordprocessingInk" xmlns:wne="http://schemas.microsoft.com/office/word/2006/wordml" xmlns:wps="http://schemas.microsoft.com/office/word/2010/wordprocessingShape" mc:Ignorable="w14 w15 wp14">
+  <w:abstractNum w:abstractNumId="0" w15:restartNumberingAfterBreak="0">
+    <w:nsid w:val="2D6E017F"/>
+    <w:multiLevelType w:val="hybridMultilevel"/>
+    <w:tmpl w:val="CDC0DD9C"/>
+    <w:lvl w:ilvl="0" w:tplc="D67A8286">
+      <w:numFmt w:val="bullet"/>
+      <w:lvlText w:val="-"/>
+      <w:lvlJc w:val="left"/>
+      <w:pPr>
+        <w:ind w:left="720" w:hanging="360"/>
+      </w:pPr>
+      <w:rPr>
+        <w:rFonts w:ascii="Calibri" w:eastAsiaTheme="minorHAnsi" w:hAnsi="Calibri" w:cstheme="minorBidi" w:hint="default"/>
+      </w:rPr>
+    </w:lvl>
+    <w:lvl w:ilvl="1" w:tplc="0C090003" w:tentative="1">
+      <w:start w:val="1"/>
+      <w:numFmt w:val="bullet"/>
+      <w:lvlText w:val="o"/>
+      <w:lvlJc w:val="left"/>
+      <w:pPr>
+        <w:ind w:left="1440" w:hanging="360"/>
+      </w:pPr>
+      <w:rPr>
+        <w:rFonts w:ascii="Courier New" w:hAnsi="Courier New" w:cs="Courier New" w:hint="default"/>
+      </w:rPr>
+    </w:lvl>
+    <w:lvl w:ilvl="2" w:tplc="0C090005" w:tentative="1">
+      <w:start w:val="1"/>
+      <w:numFmt w:val="bullet"/>
+      <w:lvlText w:val=""/>
+      <w:lvlJc w:val="left"/>
+      <w:pPr>
+        <w:ind w:left="2160" w:hanging="360"/>
+      </w:pPr>
+      <w:rPr>
+        <w:rFonts w:ascii="Wingdings" w:hAnsi="Wingdings" w:hint="default"/>
+      </w:rPr>
+    </w:lvl>
+    <w:lvl w:ilvl="3" w:tplc="0C090001" w:tentative="1">
+      <w:start w:val="1"/>
+      <w:numFmt w:val="bullet"/>
+      <w:lvlText w:val=""/>
+      <w:lvlJc w:val="left"/>
+      <w:pPr>
+        <w:ind w:left="2880" w:hanging="360"/>
+      </w:pPr>
+      <w:rPr>
+        <w:rFonts w:ascii="Symbol" w:hAnsi="Symbol" w:hint="default"/>
+      </w:rPr>
+    </w:lvl>
+    <w:lvl w:ilvl="4" w:tplc="0C090003" w:tentative="1">
+      <w:start w:val="1"/>
+      <w:numFmt w:val="bullet"/>
+      <w:lvlText w:val="o"/>
+      <w:lvlJc w:val="left"/>
+      <w:pPr>
+        <w:ind w:left="3600" w:hanging="360"/>
+      </w:pPr>
+      <w:rPr>
+        <w:rFonts w:ascii="Courier New" w:hAnsi="Courier New" w:cs="Courier New" w:hint="default"/>
+      </w:rPr>
+    </w:lvl>
+    <w:lvl w:ilvl="5" w:tplc="0C090005" w:tentative="1">
+      <w:start w:val="1"/>
+      <w:numFmt w:val="bullet"/>
+      <w:lvlText w:val=""/>
+      <w:lvlJc w:val="left"/>
+      <w:pPr>
+        <w:ind w:left="4320" w:hanging="360"/>
+      </w:pPr>
+      <w:rPr>
+        <w:rFonts w:ascii="Wingdings" w:hAnsi="Wingdings" w:hint="default"/>
+      </w:rPr>
+    </w:lvl>
+    <w:lvl w:ilvl="6" w:tplc="0C090001" w:tentative="1">
+      <w:start w:val="1"/>
+      <w:numFmt w:val="bullet"/>
+      <w:lvlText w:val=""/>
+      <w:lvlJc w:val="left"/>
+      <w:pPr>
+        <w:ind w:left="5040" w:hanging="360"/>
+      </w:pPr>
+      <w:rPr>
+        <w:rFonts w:ascii="Symbol" w:hAnsi="Symbol" w:hint="default"/>
+      </w:rPr>
+    </w:lvl>
+    <w:lvl w:ilvl="7" w:tplc="0C090003" w:tentative="1">
+      <w:start w:val="1"/>
+      <w:numFmt w:val="bullet"/>
+      <w:lvlText w:val="o"/>
+      <w:lvlJc w:val="left"/>
+      <w:pPr>
+        <w:ind w:left="5760" w:hanging="360"/>
+      </w:pPr>
+      <w:rPr>
+        <w:rFonts w:ascii="Courier New" w:hAnsi="Courier New" w:cs="Courier New" w:hint="default"/>
+      </w:rPr>
+    </w:lvl>
+    <w:lvl w:ilvl="8" w:tplc="0C090005" w:tentative="1">
+      <w:start w:val="1"/>
+      <w:numFmt w:val="bullet"/>
+      <w:lvlText w:val=""/>
+      <w:lvlJc w:val="left"/>
+      <w:pPr>
+        <w:ind w:left="6480" w:hanging="360"/>
+      </w:pPr>
+      <w:rPr>
+        <w:rFonts w:ascii="Wingdings" w:hAnsi="Wingdings" w:hint="default"/>
+      </w:rPr>
+    </w:lvl>
+  </w:abstractNum>
+  <w:num w:numId="1">
+    <w:abstractNumId w:val="0"/>
+  </w:num>
+</w:numbering>
+</file>
+
 <file path=word/styles.xml><?xml version="1.0" encoding="utf-8"?>
-<w:styles xmlns:mc="http://schemas.openxmlformats.org/markup-compatibility/2006" xmlns:r="http://schemas.openxmlformats.org/officeDocument/2006/relationships" xmlns:w="http://schemas.openxmlformats.org/wordprocessingml/2006/main" xmlns:w14="http://schemas.microsoft.com/office/word/2010/wordml" xmlns:w15="http://schemas.microsoft.com/office/word/2012/wordml" xmlns:w16se="http://schemas.microsoft.com/office/word/2015/wordml/symex" mc:Ignorable="w14 w15 w16se">
+<w:styles xmlns:mc="http://schemas.openxmlformats.org/markup-compatibility/2006" xmlns:r="http://schemas.openxmlformats.org/officeDocument/2006/relationships" xmlns:w="http://schemas.openxmlformats.org/wordprocessingml/2006/main" xmlns:w14="http://schemas.microsoft.com/office/word/2010/wordml" xmlns:w15="http://schemas.microsoft.com/office/word/2012/wordml" mc:Ignorable="w14 w15">
   <w:docDefaults>
     <w:rPrDefault>
       <w:rPr>
@@ -79,7 +217,7 @@
       </w:pPr>
     </w:pPrDefault>
   </w:docDefaults>
-  <w:latentStyles w:defLockedState="0" w:defUIPriority="99" w:defSemiHidden="0" w:defUnhideWhenUsed="0" w:defQFormat="0" w:count="372">
+  <w:latentStyles w:defLockedState="0" w:defUIPriority="99" w:defSemiHidden="0" w:defUnhideWhenUsed="0" w:defQFormat="0" w:count="371">
     <w:lsdException w:name="Normal" w:uiPriority="0" w:qFormat="1"/>
     <w:lsdException w:name="heading 1" w:uiPriority="9" w:qFormat="1"/>
     <w:lsdException w:name="heading 2" w:semiHidden="1" w:uiPriority="9" w:unhideWhenUsed="1" w:qFormat="1"/>
@@ -185,6 +323,7 @@
     <w:lsdException w:name="HTML Sample" w:semiHidden="1" w:unhideWhenUsed="1"/>
     <w:lsdException w:name="HTML Typewriter" w:semiHidden="1" w:unhideWhenUsed="1"/>
     <w:lsdException w:name="HTML Variable" w:semiHidden="1" w:unhideWhenUsed="1"/>
+    <w:lsdException w:name="Normal Table" w:semiHidden="1" w:unhideWhenUsed="1"/>
     <w:lsdException w:name="annotation subject" w:semiHidden="1" w:unhideWhenUsed="1"/>
     <w:lsdException w:name="No List" w:semiHidden="1" w:unhideWhenUsed="1"/>
     <w:lsdException w:name="Outline List 1" w:semiHidden="1" w:unhideWhenUsed="1"/>
@@ -231,8 +370,10 @@
     <w:lsdException w:name="Table Subtle 2" w:semiHidden="1" w:unhideWhenUsed="1"/>
     <w:lsdException w:name="Table Web 1" w:semiHidden="1" w:unhideWhenUsed="1"/>
     <w:lsdException w:name="Table Web 2" w:semiHidden="1" w:unhideWhenUsed="1"/>
+    <w:lsdException w:name="Table Web 3" w:semiHidden="1" w:unhideWhenUsed="1"/>
     <w:lsdException w:name="Balloon Text" w:semiHidden="1" w:unhideWhenUsed="1"/>
     <w:lsdException w:name="Table Grid" w:uiPriority="39"/>
+    <w:lsdException w:name="Table Theme" w:semiHidden="1" w:unhideWhenUsed="1"/>
     <w:lsdException w:name="Placeholder Text" w:semiHidden="1"/>
     <w:lsdException w:name="No Spacing" w:uiPriority="1" w:qFormat="1"/>
     <w:lsdException w:name="Light Shading" w:uiPriority="60"/>
@@ -448,7 +589,6 @@
     <w:lsdException w:name="List Table 5 Dark Accent 6" w:uiPriority="50"/>
     <w:lsdException w:name="List Table 6 Colorful Accent 6" w:uiPriority="51"/>
     <w:lsdException w:name="List Table 7 Colorful Accent 6" w:uiPriority="52"/>
-    <w:lsdException w:name="Mention" w:semiHidden="1" w:unhideWhenUsed="1"/>
   </w:latentStyles>
   <w:style w:type="paragraph" w:default="1" w:styleId="Normal">
     <w:name w:val="Normal"/>
@@ -480,6 +620,17 @@
     <w:uiPriority w:val="99"/>
     <w:semiHidden/>
     <w:unhideWhenUsed/>
+  </w:style>
+  <w:style w:type="paragraph" w:styleId="ListParagraph">
+    <w:name w:val="List Paragraph"/>
+    <w:basedOn w:val="Normal"/>
+    <w:uiPriority w:val="34"/>
+    <w:qFormat/>
+    <w:rsid w:val="006109D3"/>
+    <w:pPr>
+      <w:ind w:left="720"/>
+      <w:contextualSpacing/>
+    </w:pPr>
   </w:style>
 </w:styles>
 </file>

</xml_diff>